<commit_message>
created speakers-page: added accordion in the filter section, animation and buttons array
</commit_message>
<xml_diff>
--- a/res/Тестовое задание (frontend) v2.docx
+++ b/res/Тестовое задание (frontend) v2.docx
@@ -245,14 +245,12 @@
         </w:numPr>
         <w:spacing w:line="360" w:lineRule="auto"/>
         <w:rPr>
-          <w:sz w:val="24"/>
-          <w:szCs w:val="24"/>
-        </w:rPr>
-      </w:pPr>
-      <w:r>
-        <w:rPr>
-          <w:sz w:val="24"/>
-          <w:szCs w:val="24"/>
+          <w:highlight w:val="yellow"/>
+        </w:rPr>
+      </w:pPr>
+      <w:r>
+        <w:rPr>
+          <w:highlight w:val="yellow"/>
         </w:rPr>
         <w:t>при клике на логотип переход на главную страницу (кроме главной);</w:t>
       </w:r>
@@ -267,13 +265,15 @@
         <w:rPr>
           <w:sz w:val="24"/>
           <w:szCs w:val="24"/>
-          <w:shd w:val="clear" w:color="auto" w:fill="B6D7A8"/>
-        </w:rPr>
-      </w:pPr>
-      <w:r>
-        <w:rPr>
-          <w:sz w:val="24"/>
-          <w:szCs w:val="24"/>
+          <w:highlight w:val="red"/>
+          <w:shd w:val="clear" w:color="auto" w:fill="B6D7A8"/>
+        </w:rPr>
+      </w:pPr>
+      <w:r>
+        <w:rPr>
+          <w:sz w:val="24"/>
+          <w:szCs w:val="24"/>
+          <w:highlight w:val="red"/>
           <w:shd w:val="clear" w:color="auto" w:fill="B6D7A8"/>
         </w:rPr>
         <w:t xml:space="preserve">использование </w:t>
@@ -283,6 +283,7 @@
         <w:rPr>
           <w:sz w:val="24"/>
           <w:szCs w:val="24"/>
+          <w:highlight w:val="red"/>
           <w:shd w:val="clear" w:color="auto" w:fill="B6D7A8"/>
         </w:rPr>
         <w:t>css</w:t>
@@ -292,6 +293,7 @@
         <w:rPr>
           <w:sz w:val="24"/>
           <w:szCs w:val="24"/>
+          <w:highlight w:val="red"/>
           <w:shd w:val="clear" w:color="auto" w:fill="B6D7A8"/>
         </w:rPr>
         <w:t xml:space="preserve"> препроцессоров и </w:t>
@@ -301,6 +303,7 @@
         <w:rPr>
           <w:sz w:val="24"/>
           <w:szCs w:val="24"/>
+          <w:highlight w:val="red"/>
           <w:shd w:val="clear" w:color="auto" w:fill="B6D7A8"/>
         </w:rPr>
         <w:t>вебпака</w:t>
@@ -310,6 +313,7 @@
         <w:rPr>
           <w:sz w:val="24"/>
           <w:szCs w:val="24"/>
+          <w:highlight w:val="red"/>
           <w:shd w:val="clear" w:color="auto" w:fill="B6D7A8"/>
         </w:rPr>
         <w:t>;</w:t>
@@ -1062,12 +1066,14 @@
         <w:rPr>
           <w:sz w:val="24"/>
           <w:szCs w:val="24"/>
-        </w:rPr>
-      </w:pPr>
-      <w:r>
-        <w:rPr>
-          <w:sz w:val="24"/>
-          <w:szCs w:val="24"/>
+          <w:highlight w:val="yellow"/>
+        </w:rPr>
+      </w:pPr>
+      <w:r>
+        <w:rPr>
+          <w:sz w:val="24"/>
+          <w:szCs w:val="24"/>
+          <w:highlight w:val="yellow"/>
         </w:rPr>
         <w:t xml:space="preserve">фильтр сворачивается и разворачивается по клику на кнопку </w:t>
       </w:r>
@@ -1076,6 +1082,7 @@
         <w:rPr>
           <w:sz w:val="24"/>
           <w:szCs w:val="24"/>
+          <w:highlight w:val="yellow"/>
         </w:rPr>
         <w:t>hide</w:t>
       </w:r>
@@ -1084,6 +1091,7 @@
         <w:rPr>
           <w:sz w:val="24"/>
           <w:szCs w:val="24"/>
+          <w:highlight w:val="yellow"/>
         </w:rPr>
         <w:t xml:space="preserve"> </w:t>
       </w:r>
@@ -1092,6 +1100,7 @@
         <w:rPr>
           <w:sz w:val="24"/>
           <w:szCs w:val="24"/>
+          <w:highlight w:val="yellow"/>
         </w:rPr>
         <w:t>filters</w:t>
       </w:r>
@@ -1100,6 +1109,7 @@
         <w:rPr>
           <w:sz w:val="24"/>
           <w:szCs w:val="24"/>
+          <w:highlight w:val="yellow"/>
         </w:rPr>
         <w:t xml:space="preserve">, при этом в развернутом состоянии отображается “-”, а в свернутом “+”. В свернутом состоянии название кнопки меняется на </w:t>
       </w:r>
@@ -1108,6 +1118,7 @@
         <w:rPr>
           <w:sz w:val="24"/>
           <w:szCs w:val="24"/>
+          <w:highlight w:val="yellow"/>
         </w:rPr>
         <w:t>show</w:t>
       </w:r>
@@ -1116,6 +1127,7 @@
         <w:rPr>
           <w:sz w:val="24"/>
           <w:szCs w:val="24"/>
+          <w:highlight w:val="yellow"/>
         </w:rPr>
         <w:t xml:space="preserve"> </w:t>
       </w:r>
@@ -1124,6 +1136,7 @@
         <w:rPr>
           <w:sz w:val="24"/>
           <w:szCs w:val="24"/>
+          <w:highlight w:val="yellow"/>
         </w:rPr>
         <w:t>filters</w:t>
       </w:r>
@@ -1132,6 +1145,7 @@
         <w:rPr>
           <w:sz w:val="24"/>
           <w:szCs w:val="24"/>
+          <w:highlight w:val="yellow"/>
         </w:rPr>
         <w:t>.</w:t>
       </w:r>
@@ -2087,7 +2101,6 @@
   <w:style w:type="character" w:default="1" w:styleId="a0">
     <w:name w:val="Default Paragraph Font"/>
     <w:uiPriority w:val="1"/>
-    <w:semiHidden/>
     <w:unhideWhenUsed/>
   </w:style>
   <w:style w:type="table" w:default="1" w:styleId="a1">

</xml_diff>